<commit_message>
created more flexible shema
</commit_message>
<xml_diff>
--- a/shema/shema.docx
+++ b/shema/shema.docx
@@ -319,6 +319,7 @@
           <w:rFonts w:ascii="Times New Roman" w:hAnsi="Times New Roman" w:cs="Times New Roman"/>
           <w:sz w:val="28"/>
           <w:szCs w:val="28"/>
+          <w:lang w:val="en-US"/>
         </w:rPr>
       </w:pPr>
       <w:r>
@@ -337,7 +338,46 @@
           <w:sz w:val="28"/>
           <w:szCs w:val="28"/>
         </w:rPr>
-        <w:t xml:space="preserve"> 8</w:t>
+        <w:t xml:space="preserve"> </w:t>
+      </w:r>
+      <w:r>
+        <w:rPr>
+          <w:rFonts w:ascii="Times New Roman" w:hAnsi="Times New Roman" w:cs="Times New Roman"/>
+          <w:b/>
+          <w:sz w:val="28"/>
+          <w:szCs w:val="28"/>
+          <w:lang w:val="en-US"/>
+        </w:rPr>
+        <w:t>{</w:t>
+      </w:r>
+      <w:r>
+        <w:rPr>
+          <w:rFonts w:ascii="Times New Roman" w:hAnsi="Times New Roman" w:cs="Times New Roman"/>
+          <w:b/>
+          <w:sz w:val="28"/>
+          <w:szCs w:val="28"/>
+          <w:lang w:val="ru-RU"/>
+        </w:rPr>
+        <w:t>Вар</w:t>
+      </w:r>
+      <w:r>
+        <w:rPr>
+          <w:rFonts w:ascii="Times New Roman" w:hAnsi="Times New Roman" w:cs="Times New Roman"/>
+          <w:b/>
+          <w:sz w:val="28"/>
+          <w:szCs w:val="28"/>
+        </w:rPr>
+        <w:t>іант</w:t>
+      </w:r>
+      <w:r>
+        <w:rPr>
+          <w:rFonts w:ascii="Times New Roman" w:hAnsi="Times New Roman" w:cs="Times New Roman"/>
+          <w:b/>
+          <w:sz w:val="28"/>
+          <w:szCs w:val="28"/>
+          <w:lang w:val="en-US"/>
+        </w:rPr>
+        <w:t>}</w:t>
       </w:r>
     </w:p>
     <w:p>
@@ -586,6 +626,7 @@
           <w:color w:val="000000" w:themeColor="text1"/>
           <w:sz w:val="28"/>
           <w:szCs w:val="28"/>
+          <w:lang w:val="en-US"/>
         </w:rPr>
       </w:pPr>
       <w:r>
@@ -618,19 +659,35 @@
           <w:color w:val="000000" w:themeColor="text1"/>
           <w:sz w:val="28"/>
           <w:szCs w:val="28"/>
-        </w:rPr>
-        <w:t>Данил</w:t>
-      </w:r>
-      <w:r>
-        <w:rPr>
-          <w:rFonts w:ascii="Times New Roman" w:hAnsi="Times New Roman" w:cs="Times New Roman"/>
-          <w:b/>
+          <w:lang w:val="en-US"/>
+        </w:rPr>
+        <w:t>{</w:t>
+      </w:r>
+      <w:r>
+        <w:rPr>
+          <w:rFonts w:ascii="Times New Roman" w:hAnsi="Times New Roman" w:cs="Times New Roman"/>
+          <w:b/>
+          <w:bCs/>
           <w:i/>
           <w:color w:val="000000" w:themeColor="text1"/>
           <w:sz w:val="28"/>
           <w:szCs w:val="28"/>
-        </w:rPr>
-        <w:t xml:space="preserve"> ЙОЄНКО</w:t>
+          <w:lang w:val="ru-RU"/>
+        </w:rPr>
+        <w:t>Учень</w:t>
+      </w:r>
+      <w:r>
+        <w:rPr>
+          <w:rFonts w:ascii="Times New Roman" w:hAnsi="Times New Roman" w:cs="Times New Roman"/>
+          <w:b/>
+          <w:bCs/>
+          <w:i/>
+          <w:color w:val="000000" w:themeColor="text1"/>
+          <w:sz w:val="28"/>
+          <w:szCs w:val="28"/>
+          <w:lang w:val="en-US"/>
+        </w:rPr>
+        <w:t>}</w:t>
       </w:r>
     </w:p>
     <w:p>
@@ -951,7 +1008,7 @@
           <w:b/>
           <w:sz w:val="28"/>
           <w:szCs w:val="28"/>
-          <w:lang w:val="en-US"/>
+          <w:lang w:val="ru-RU"/>
         </w:rPr>
         <w:t xml:space="preserve"> 202</w:t>
       </w:r>
@@ -961,7 +1018,7 @@
           <w:b/>
           <w:sz w:val="28"/>
           <w:szCs w:val="28"/>
-          <w:lang w:val="en-US"/>
+          <w:lang w:val="ru-RU"/>
         </w:rPr>
         <w:t>5</w:t>
       </w:r>

</xml_diff>

<commit_message>
upd shema and main.js
</commit_message>
<xml_diff>
--- a/shema/shema.docx
+++ b/shema/shema.docx
@@ -319,7 +319,7 @@
           <w:rFonts w:ascii="Times New Roman" w:hAnsi="Times New Roman" w:cs="Times New Roman"/>
           <w:sz w:val="28"/>
           <w:szCs w:val="28"/>
-          <w:lang w:val="en-US"/>
+          <w:lang w:val="ru-RU"/>
         </w:rPr>
       </w:pPr>
       <w:r>
@@ -346,7 +346,7 @@
           <w:b/>
           <w:sz w:val="28"/>
           <w:szCs w:val="28"/>
-          <w:lang w:val="en-US"/>
+          <w:lang w:val="ru-RU"/>
         </w:rPr>
         <w:t>{</w:t>
       </w:r>
@@ -375,7 +375,7 @@
           <w:b/>
           <w:sz w:val="28"/>
           <w:szCs w:val="28"/>
-          <w:lang w:val="en-US"/>
+          <w:lang w:val="ru-RU"/>
         </w:rPr>
         <w:t>}</w:t>
       </w:r>
@@ -626,7 +626,6 @@
           <w:color w:val="000000" w:themeColor="text1"/>
           <w:sz w:val="28"/>
           <w:szCs w:val="28"/>
-          <w:lang w:val="en-US"/>
         </w:rPr>
       </w:pPr>
       <w:r>
@@ -659,35 +658,8 @@
           <w:color w:val="000000" w:themeColor="text1"/>
           <w:sz w:val="28"/>
           <w:szCs w:val="28"/>
-          <w:lang w:val="en-US"/>
-        </w:rPr>
-        <w:t>{</w:t>
-      </w:r>
-      <w:r>
-        <w:rPr>
-          <w:rFonts w:ascii="Times New Roman" w:hAnsi="Times New Roman" w:cs="Times New Roman"/>
-          <w:b/>
-          <w:bCs/>
-          <w:i/>
-          <w:color w:val="000000" w:themeColor="text1"/>
-          <w:sz w:val="28"/>
-          <w:szCs w:val="28"/>
-          <w:lang w:val="ru-RU"/>
-        </w:rPr>
-        <w:t>Учень</w:t>
-      </w:r>
-      <w:r>
-        <w:rPr>
-          <w:rFonts w:ascii="Times New Roman" w:hAnsi="Times New Roman" w:cs="Times New Roman"/>
-          <w:b/>
-          <w:bCs/>
-          <w:i/>
-          <w:color w:val="000000" w:themeColor="text1"/>
-          <w:sz w:val="28"/>
-          <w:szCs w:val="28"/>
-          <w:lang w:val="en-US"/>
-        </w:rPr>
-        <w:t>}</w:t>
+        </w:rPr>
+        <w:t>{Учень}</w:t>
       </w:r>
     </w:p>
     <w:p>
@@ -796,6 +768,7 @@
           <w:lang w:val="ru-RU"/>
         </w:rPr>
       </w:pPr>
+      <w:proofErr w:type="gramStart"/>
       <w:r>
         <w:rPr>
           <w:rFonts w:ascii="Times New Roman" w:hAnsi="Times New Roman" w:cs="Times New Roman"/>
@@ -804,16 +777,41 @@
           <w:color w:val="000000" w:themeColor="text1"/>
           <w:sz w:val="28"/>
           <w:szCs w:val="28"/>
-        </w:rPr>
-        <w:t xml:space="preserve">Викладачка </w:t>
-      </w:r>
-      <w:r>
-        <w:rPr>
-          <w:rFonts w:ascii="Times New Roman" w:hAnsi="Times New Roman" w:cs="Times New Roman"/>
+          <w:lang w:val="en-US"/>
+        </w:rPr>
+        <w:t>{</w:t>
+      </w:r>
+      <w:r>
+        <w:rPr>
+          <w:rFonts w:ascii="Times New Roman" w:hAnsi="Times New Roman" w:cs="Times New Roman"/>
+          <w:b/>
           <w:i/>
           <w:color w:val="000000" w:themeColor="text1"/>
           <w:sz w:val="28"/>
           <w:szCs w:val="28"/>
+          <w:lang w:val="ru-RU"/>
+        </w:rPr>
+        <w:t>ВикладачСТ</w:t>
+      </w:r>
+      <w:r>
+        <w:rPr>
+          <w:rFonts w:ascii="Times New Roman" w:hAnsi="Times New Roman" w:cs="Times New Roman"/>
+          <w:b/>
+          <w:i/>
+          <w:color w:val="000000" w:themeColor="text1"/>
+          <w:sz w:val="28"/>
+          <w:szCs w:val="28"/>
+          <w:lang w:val="en-US"/>
+        </w:rPr>
+        <w:t>}</w:t>
+      </w:r>
+      <w:r>
+        <w:rPr>
+          <w:rFonts w:ascii="Times New Roman" w:hAnsi="Times New Roman" w:cs="Times New Roman"/>
+          <w:i/>
+          <w:color w:val="000000" w:themeColor="text1"/>
+          <w:sz w:val="28"/>
+          <w:szCs w:val="28"/>
         </w:rPr>
         <w:t xml:space="preserve">__________ </w:t>
       </w:r>
@@ -839,7 +837,7 @@
           <w:szCs w:val="28"/>
           <w:lang w:val="ru-RU"/>
         </w:rPr>
-        <w:t>Професор</w:t>
+        <w:t>Викладач</w:t>
       </w:r>
       <w:r>
         <w:rPr>
@@ -853,6 +851,7 @@
         </w:rPr>
         <w:t>}</w:t>
       </w:r>
+      <w:proofErr w:type="gramEnd"/>
     </w:p>
     <w:p>
       <w:pPr>
@@ -988,6 +987,16 @@
         <w:jc w:val="center"/>
         <w:rPr>
           <w:rFonts w:ascii="Times New Roman" w:hAnsi="Times New Roman" w:cs="Times New Roman"/>
+          <w:sz w:val="28"/>
+          <w:szCs w:val="28"/>
+        </w:rPr>
+      </w:pPr>
+    </w:p>
+    <w:p>
+      <w:pPr>
+        <w:jc w:val="center"/>
+        <w:rPr>
+          <w:rFonts w:ascii="Times New Roman" w:hAnsi="Times New Roman" w:cs="Times New Roman"/>
           <w:b/>
           <w:sz w:val="28"/>
           <w:szCs w:val="28"/>
@@ -1025,45 +1034,407 @@
     </w:p>
     <w:p>
       <w:pPr>
-        <w:pStyle w:val="ListParagraph"/>
-        <w:numPr>
-          <w:ilvl w:val="0"/>
-          <w:numId w:val="3"/>
-        </w:numPr>
+        <w:spacing w:line="360" w:lineRule="auto"/>
+        <w:ind w:left="360"/>
+        <w:jc w:val="center"/>
         <w:textAlignment w:val="auto"/>
         <w:rPr>
           <w:rFonts w:ascii="Times New Roman" w:hAnsi="Times New Roman" w:cs="Times New Roman"/>
+          <w:sz w:val="28"/>
+          <w:szCs w:val="28"/>
+          <w:lang w:val="ru-RU"/>
+        </w:rPr>
+      </w:pPr>
+      <w:r>
+        <w:rPr>
+          <w:rFonts w:ascii="Times New Roman" w:hAnsi="Times New Roman" w:cs="Times New Roman"/>
+          <w:b/>
+          <w:sz w:val="28"/>
+          <w:szCs w:val="28"/>
+        </w:rPr>
+        <w:br w:type="page"/>
+      </w:r>
+      <w:r>
+        <w:rPr>
+          <w:rFonts w:ascii="Times New Roman" w:hAnsi="Times New Roman" w:cs="Times New Roman"/>
+          <w:sz w:val="28"/>
+          <w:szCs w:val="28"/>
+        </w:rPr>
+        <w:lastRenderedPageBreak/>
+        <w:t>Лабораторна</w:t>
+      </w:r>
+      <w:r>
+        <w:rPr>
+          <w:rFonts w:ascii="Times New Roman" w:hAnsi="Times New Roman" w:cs="Times New Roman"/>
+          <w:sz w:val="28"/>
+          <w:szCs w:val="28"/>
+          <w:lang w:val="ru-RU"/>
+        </w:rPr>
+        <w:t xml:space="preserve"> робота №{</w:t>
+      </w:r>
+      <w:r>
+        <w:rPr>
+          <w:rFonts w:ascii="Times New Roman" w:hAnsi="Times New Roman" w:cs="Times New Roman"/>
+          <w:sz w:val="28"/>
+          <w:szCs w:val="28"/>
+        </w:rPr>
+        <w:t>НомерЛР</w:t>
+      </w:r>
+      <w:r>
+        <w:rPr>
+          <w:rFonts w:ascii="Times New Roman" w:hAnsi="Times New Roman" w:cs="Times New Roman"/>
+          <w:sz w:val="28"/>
+          <w:szCs w:val="28"/>
+          <w:lang w:val="ru-RU"/>
+        </w:rPr>
+        <w:t>}</w:t>
+      </w:r>
+    </w:p>
+    <w:p>
+      <w:pPr>
+        <w:spacing w:line="360" w:lineRule="auto"/>
+        <w:ind w:left="360" w:firstLine="349"/>
+        <w:textAlignment w:val="auto"/>
+        <w:rPr>
+          <w:rFonts w:ascii="Times New Roman" w:hAnsi="Times New Roman" w:cs="Times New Roman"/>
+          <w:sz w:val="28"/>
+          <w:szCs w:val="28"/>
+        </w:rPr>
+      </w:pPr>
+      <w:r>
+        <w:rPr>
+          <w:rFonts w:ascii="Times New Roman" w:hAnsi="Times New Roman" w:cs="Times New Roman"/>
+          <w:b/>
           <w:bCs/>
-          <w:sz w:val="28"/>
-          <w:szCs w:val="28"/>
-          <w:lang w:val="ru-RU"/>
-        </w:rPr>
-      </w:pPr>
-      <w:r>
-        <w:rPr>
-          <w:rFonts w:ascii="Times New Roman" w:hAnsi="Times New Roman" w:cs="Times New Roman"/>
-          <w:b/>
-          <w:sz w:val="28"/>
-          <w:szCs w:val="28"/>
-        </w:rPr>
-        <w:br w:type="page"/>
-      </w:r>
-    </w:p>
-    <w:p>
-      <w:pPr>
-        <w:pStyle w:val="ListParagraph"/>
+          <w:i/>
+          <w:iCs/>
+          <w:sz w:val="28"/>
+          <w:szCs w:val="28"/>
+        </w:rPr>
+        <w:t>Тема</w:t>
+      </w:r>
+      <w:r>
+        <w:rPr>
+          <w:rFonts w:ascii="Times New Roman" w:hAnsi="Times New Roman" w:cs="Times New Roman"/>
+          <w:b/>
+          <w:bCs/>
+          <w:i/>
+          <w:iCs/>
+          <w:sz w:val="28"/>
+          <w:szCs w:val="28"/>
+          <w:lang w:val="ru-RU"/>
+        </w:rPr>
+        <w:t xml:space="preserve"> </w:t>
+      </w:r>
+      <w:r>
+        <w:rPr>
+          <w:rFonts w:ascii="Times New Roman" w:hAnsi="Times New Roman" w:cs="Times New Roman"/>
+          <w:b/>
+          <w:bCs/>
+          <w:i/>
+          <w:iCs/>
+          <w:sz w:val="28"/>
+          <w:szCs w:val="28"/>
+        </w:rPr>
+        <w:t>роботи:</w:t>
+      </w:r>
+      <w:r>
+        <w:rPr>
+          <w:rFonts w:ascii="Times New Roman" w:hAnsi="Times New Roman" w:cs="Times New Roman"/>
+          <w:sz w:val="28"/>
+          <w:szCs w:val="28"/>
+        </w:rPr>
+        <w:t xml:space="preserve"> </w:t>
+      </w:r>
+      <w:r>
+        <w:rPr>
+          <w:rFonts w:ascii="Times New Roman" w:hAnsi="Times New Roman" w:cs="Times New Roman"/>
+          <w:sz w:val="28"/>
+          <w:szCs w:val="28"/>
+          <w:lang w:val="ru-RU"/>
+        </w:rPr>
+        <w:t>{</w:t>
+      </w:r>
+      <w:r>
+        <w:rPr>
+          <w:rFonts w:ascii="Times New Roman" w:hAnsi="Times New Roman" w:cs="Times New Roman"/>
+          <w:sz w:val="28"/>
+          <w:szCs w:val="28"/>
+          <w:lang w:val="ru-RU"/>
+        </w:rPr>
+        <w:t>Тема</w:t>
+      </w:r>
+      <w:r>
+        <w:rPr>
+          <w:rFonts w:ascii="Times New Roman" w:hAnsi="Times New Roman" w:cs="Times New Roman"/>
+          <w:sz w:val="28"/>
+          <w:szCs w:val="28"/>
+          <w:lang w:val="ru-RU"/>
+        </w:rPr>
+        <w:t>}</w:t>
+      </w:r>
+      <w:r>
+        <w:rPr>
+          <w:rFonts w:ascii="Times New Roman" w:hAnsi="Times New Roman" w:cs="Times New Roman"/>
+          <w:sz w:val="28"/>
+          <w:szCs w:val="28"/>
+        </w:rPr>
+        <w:t>.</w:t>
+      </w:r>
+    </w:p>
+    <w:p>
+      <w:pPr>
+        <w:spacing w:line="360" w:lineRule="auto"/>
+        <w:ind w:left="360" w:firstLine="349"/>
         <w:textAlignment w:val="auto"/>
         <w:rPr>
           <w:rFonts w:ascii="Times New Roman" w:hAnsi="Times New Roman" w:cs="Times New Roman"/>
+          <w:sz w:val="28"/>
+          <w:szCs w:val="28"/>
+        </w:rPr>
+      </w:pPr>
+      <w:r>
+        <w:rPr>
+          <w:rFonts w:ascii="Times New Roman" w:hAnsi="Times New Roman" w:cs="Times New Roman"/>
+          <w:b/>
           <w:bCs/>
-          <w:sz w:val="28"/>
-          <w:szCs w:val="28"/>
-          <w:lang w:val="ru-RU"/>
-        </w:rPr>
-      </w:pPr>
+          <w:i/>
+          <w:iCs/>
+          <w:sz w:val="28"/>
+          <w:szCs w:val="28"/>
+        </w:rPr>
+        <w:t>Мета роботи:</w:t>
+      </w:r>
+      <w:r>
+        <w:rPr>
+          <w:rFonts w:ascii="Times New Roman" w:hAnsi="Times New Roman" w:cs="Times New Roman"/>
+          <w:sz w:val="28"/>
+          <w:szCs w:val="28"/>
+        </w:rPr>
+        <w:t xml:space="preserve"> {Мета}</w:t>
+      </w:r>
+    </w:p>
+    <w:p>
+      <w:pPr>
+        <w:spacing w:line="360" w:lineRule="auto"/>
+        <w:ind w:left="360" w:firstLine="349"/>
+        <w:textAlignment w:val="auto"/>
+        <w:rPr>
+          <w:rFonts w:ascii="Times New Roman" w:hAnsi="Times New Roman" w:cs="Times New Roman"/>
+          <w:sz w:val="28"/>
+          <w:szCs w:val="28"/>
+          <w:lang w:val="ru-RU"/>
+        </w:rPr>
+      </w:pPr>
+      <w:r>
+        <w:rPr>
+          <w:rFonts w:ascii="Times New Roman" w:hAnsi="Times New Roman" w:cs="Times New Roman"/>
+          <w:b/>
+          <w:bCs/>
+          <w:i/>
+          <w:iCs/>
+          <w:sz w:val="28"/>
+          <w:szCs w:val="28"/>
+        </w:rPr>
+        <w:t xml:space="preserve">Завдання: </w:t>
+      </w:r>
+      <w:r>
+        <w:rPr>
+          <w:rFonts w:ascii="Times New Roman" w:hAnsi="Times New Roman" w:cs="Times New Roman"/>
+          <w:sz w:val="28"/>
+          <w:szCs w:val="28"/>
+          <w:lang w:val="ru-RU"/>
+        </w:rPr>
+        <w:t>{</w:t>
+      </w:r>
+      <w:r>
+        <w:rPr>
+          <w:rFonts w:ascii="Times New Roman" w:hAnsi="Times New Roman" w:cs="Times New Roman"/>
+          <w:sz w:val="28"/>
+          <w:szCs w:val="28"/>
+          <w:lang w:val="ru-RU"/>
+        </w:rPr>
+        <w:t>Завдання</w:t>
+      </w:r>
+      <w:r>
+        <w:rPr>
+          <w:rFonts w:ascii="Times New Roman" w:hAnsi="Times New Roman" w:cs="Times New Roman"/>
+          <w:sz w:val="28"/>
+          <w:szCs w:val="28"/>
+          <w:lang w:val="ru-RU"/>
+        </w:rPr>
+        <w:t>}</w:t>
+      </w:r>
+    </w:p>
+    <w:p>
+      <w:pPr>
+        <w:spacing w:line="360" w:lineRule="auto"/>
+        <w:ind w:firstLine="709"/>
+        <w:textAlignment w:val="auto"/>
+        <w:rPr>
+          <w:rFonts w:ascii="Times New Roman" w:hAnsi="Times New Roman" w:cs="Times New Roman"/>
+          <w:b/>
+          <w:bCs/>
+          <w:i/>
+          <w:iCs/>
+          <w:sz w:val="28"/>
+          <w:szCs w:val="28"/>
+        </w:rPr>
+      </w:pPr>
+      <w:r>
+        <w:rPr>
+          <w:rFonts w:ascii="Times New Roman" w:hAnsi="Times New Roman" w:cs="Times New Roman"/>
+          <w:b/>
+          <w:bCs/>
+          <w:i/>
+          <w:iCs/>
+          <w:sz w:val="28"/>
+          <w:szCs w:val="28"/>
+        </w:rPr>
+        <w:t>Лістинг коду:</w:t>
+      </w:r>
+    </w:p>
+    <w:p>
+      <w:pPr>
+        <w:spacing w:line="360" w:lineRule="auto"/>
+        <w:ind w:left="360" w:firstLine="349"/>
+        <w:textAlignment w:val="auto"/>
+        <w:rPr>
+          <w:rFonts w:ascii="Times New Roman" w:hAnsi="Times New Roman" w:cs="Times New Roman"/>
+          <w:b/>
+          <w:bCs/>
+          <w:i/>
+          <w:iCs/>
+          <w:sz w:val="28"/>
+          <w:szCs w:val="28"/>
+        </w:rPr>
+      </w:pPr>
+      <w:r>
+        <w:rPr>
+          <w:rFonts w:ascii="Times New Roman" w:hAnsi="Times New Roman" w:cs="Times New Roman"/>
+          <w:b/>
+          <w:bCs/>
+          <w:i/>
+          <w:iCs/>
+          <w:sz w:val="28"/>
+          <w:szCs w:val="28"/>
+        </w:rPr>
+        <w:t>Результати роботи програми:</w:t>
+      </w:r>
+    </w:p>
+    <w:p>
+      <w:pPr>
+        <w:spacing w:line="360" w:lineRule="auto"/>
+        <w:ind w:left="360"/>
+        <w:jc w:val="center"/>
+        <w:textAlignment w:val="auto"/>
+        <w:rPr>
+          <w:rFonts w:ascii="Times New Roman" w:hAnsi="Times New Roman" w:cs="Times New Roman"/>
+          <w:sz w:val="28"/>
+          <w:szCs w:val="28"/>
+        </w:rPr>
+      </w:pPr>
+      <w:r>
+        <w:rPr>
+          <w:rFonts w:ascii="Times New Roman" w:hAnsi="Times New Roman" w:cs="Times New Roman"/>
+          <w:noProof/>
+          <w:sz w:val="28"/>
+          <w:szCs w:val="28"/>
+        </w:rPr>
+        <w:drawing>
+          <wp:inline distT="0" distB="0" distL="0" distR="0" wp14:anchorId="49ADB899" wp14:editId="6F13E121">
+            <wp:extent cx="3762375" cy="2809875"/>
+            <wp:effectExtent l="0" t="0" r="0" b="0"/>
+            <wp:docPr id="235646802" name="Picture 3" descr="A blue tunnel with numbers&#10;&#10;AI-generated content may be incorrect."/>
+            <wp:cNvGraphicFramePr>
+              <a:graphicFrameLocks xmlns:a="http://schemas.openxmlformats.org/drawingml/2006/main" noChangeAspect="1"/>
+            </wp:cNvGraphicFramePr>
+            <a:graphic xmlns:a="http://schemas.openxmlformats.org/drawingml/2006/main">
+              <a:graphicData uri="http://schemas.openxmlformats.org/drawingml/2006/picture">
+                <pic:pic xmlns:pic="http://schemas.openxmlformats.org/drawingml/2006/picture">
+                  <pic:nvPicPr>
+                    <pic:cNvPr id="235646802" name="Picture 3" descr="A blue tunnel with numbers&#10;&#10;AI-generated content may be incorrect."/>
+                    <pic:cNvPicPr>
+                      <a:picLocks noChangeAspect="1" noChangeArrowheads="1"/>
+                    </pic:cNvPicPr>
+                  </pic:nvPicPr>
+                  <pic:blipFill>
+                    <a:blip r:embed="rId8" cstate="print">
+                      <a:extLst>
+                        <a:ext uri="{28A0092B-C50C-407E-A947-70E740481C1C}">
+                          <a14:useLocalDpi xmlns:a14="http://schemas.microsoft.com/office/drawing/2010/main" val="0"/>
+                        </a:ext>
+                      </a:extLst>
+                    </a:blip>
+                    <a:srcRect/>
+                    <a:stretch>
+                      <a:fillRect/>
+                    </a:stretch>
+                  </pic:blipFill>
+                  <pic:spPr bwMode="auto">
+                    <a:xfrm>
+                      <a:off x="0" y="0"/>
+                      <a:ext cx="3762375" cy="2809875"/>
+                    </a:xfrm>
+                    <a:prstGeom prst="rect">
+                      <a:avLst/>
+                    </a:prstGeom>
+                    <a:noFill/>
+                    <a:ln>
+                      <a:noFill/>
+                    </a:ln>
+                  </pic:spPr>
+                </pic:pic>
+              </a:graphicData>
+            </a:graphic>
+          </wp:inline>
+        </w:drawing>
+      </w:r>
+    </w:p>
+    <w:p>
+      <w:pPr>
+        <w:spacing w:line="360" w:lineRule="auto"/>
+        <w:ind w:left="360"/>
+        <w:jc w:val="center"/>
+        <w:textAlignment w:val="auto"/>
+        <w:rPr>
+          <w:rFonts w:ascii="Times New Roman" w:hAnsi="Times New Roman" w:cs="Times New Roman"/>
+          <w:sz w:val="28"/>
+          <w:szCs w:val="28"/>
+        </w:rPr>
+      </w:pPr>
+      <w:r>
+        <w:rPr>
+          <w:rFonts w:ascii="Times New Roman" w:hAnsi="Times New Roman" w:cs="Times New Roman"/>
+          <w:sz w:val="28"/>
+          <w:szCs w:val="28"/>
+        </w:rPr>
+        <w:t>Рисунок 1 – Відлагодження програми</w:t>
+      </w:r>
+    </w:p>
+    <w:p>
+      <w:pPr>
+        <w:spacing w:line="360" w:lineRule="auto"/>
+        <w:ind w:left="360"/>
+        <w:textAlignment w:val="auto"/>
+        <w:rPr>
+          <w:rFonts w:ascii="Times New Roman" w:hAnsi="Times New Roman" w:cs="Times New Roman"/>
+          <w:sz w:val="28"/>
+          <w:szCs w:val="28"/>
+          <w:lang w:val="ru-RU"/>
+        </w:rPr>
+      </w:pPr>
+      <w:r>
+        <w:rPr>
+          <w:rFonts w:ascii="Times New Roman" w:hAnsi="Times New Roman" w:cs="Times New Roman"/>
+          <w:sz w:val="28"/>
+          <w:szCs w:val="28"/>
+        </w:rPr>
+        <w:t xml:space="preserve">Висновки: Під час виконання лабораторної роботи проведено ознайомлення із середовищем розробки програм мовою С++. Написано простий консольний застосунок. Програмний код протестовано на наявність помилок. </w:t>
+      </w:r>
     </w:p>
     <w:sectPr>
-      <w:headerReference w:type="default" r:id="rId8"/>
+      <w:headerReference w:type="default" r:id="rId9"/>
       <w:pgSz w:w="11906" w:h="16838"/>
       <w:pgMar w:top="1134" w:right="1134" w:bottom="1134" w:left="1134" w:header="0" w:footer="0" w:gutter="0"/>
       <w:pgNumType w:start="1"/>

</xml_diff>